<commit_message>
Corrijo pertenece o no aun grupo familiar
</commit_message>
<xml_diff>
--- a/ESTRATEGIA.docx
+++ b/ESTRATEGIA.docx
@@ -14,35 +14,7 @@
           <w:b/>
           <w:u w:val="single"/>
         </w:rPr>
-        <w:t>D</w:t>
-      </w:r>
-      <w:r>
-        <w:rPr>
-          <w:b/>
-          <w:u w:val="single"/>
-        </w:rPr>
-        <w:t>escripció</w:t>
-      </w:r>
-      <w:r>
-        <w:rPr>
-          <w:b/>
-          <w:u w:val="single"/>
-        </w:rPr>
-        <w:t xml:space="preserve">n de </w:t>
-      </w:r>
-      <w:r>
-        <w:rPr>
-          <w:b/>
-          <w:u w:val="single"/>
-        </w:rPr>
-        <w:t>las</w:t>
-      </w:r>
-      <w:r>
-        <w:rPr>
-          <w:b/>
-          <w:u w:val="single"/>
-        </w:rPr>
-        <w:t xml:space="preserve"> </w:t>
+        <w:t xml:space="preserve">Descripción de las </w:t>
       </w:r>
       <w:r>
         <w:rPr>
@@ -867,7 +839,77 @@
           <w:sz w:val="19"/>
           <w:szCs w:val="19"/>
         </w:rPr>
-        <w:t>Se entendió que si el numero de familiares es 0 , entonces no pertenece a ningún grupo familiar</w:t>
+        <w:t xml:space="preserve">El paciente pertenecerá o no </w:t>
+      </w:r>
+      <w:proofErr w:type="spellStart"/>
+      <w:r>
+        <w:rPr>
+          <w:rFonts w:ascii="Consolas" w:hAnsi="Consolas" w:cs="Consolas"/>
+          <w:sz w:val="19"/>
+          <w:szCs w:val="19"/>
+        </w:rPr>
+        <w:t>aun</w:t>
+      </w:r>
+      <w:proofErr w:type="spellEnd"/>
+      <w:r>
+        <w:rPr>
+          <w:rFonts w:ascii="Consolas" w:hAnsi="Consolas" w:cs="Consolas"/>
+          <w:sz w:val="19"/>
+          <w:szCs w:val="19"/>
+        </w:rPr>
+        <w:t xml:space="preserve"> grupo familiar si al buscar en la tabla pacientes</w:t>
+      </w:r>
+      <w:r>
+        <w:rPr>
+          <w:rFonts w:ascii="Consolas" w:hAnsi="Consolas" w:cs="Consolas"/>
+          <w:sz w:val="19"/>
+          <w:szCs w:val="19"/>
+        </w:rPr>
+        <w:t xml:space="preserve"> encontramos más de 1 </w:t>
+      </w:r>
+      <w:r>
+        <w:rPr>
+          <w:rFonts w:ascii="Consolas" w:hAnsi="Consolas" w:cs="Consolas"/>
+          <w:sz w:val="19"/>
+          <w:szCs w:val="19"/>
+        </w:rPr>
+        <w:t xml:space="preserve">que tenga similar código de paciente y solo se diferencien en los 2 </w:t>
+      </w:r>
+      <w:proofErr w:type="spellStart"/>
+      <w:r>
+        <w:rPr>
+          <w:rFonts w:ascii="Consolas" w:hAnsi="Consolas" w:cs="Consolas"/>
+          <w:sz w:val="19"/>
+          <w:szCs w:val="19"/>
+        </w:rPr>
+        <w:t>ultimos</w:t>
+      </w:r>
+      <w:proofErr w:type="spellEnd"/>
+      <w:r>
+        <w:rPr>
+          <w:rFonts w:ascii="Consolas" w:hAnsi="Consolas" w:cs="Consolas"/>
+          <w:sz w:val="19"/>
+          <w:szCs w:val="19"/>
+        </w:rPr>
+        <w:t xml:space="preserve"> </w:t>
+      </w:r>
+      <w:proofErr w:type="spellStart"/>
+      <w:r>
+        <w:rPr>
+          <w:rFonts w:ascii="Consolas" w:hAnsi="Consolas" w:cs="Consolas"/>
+          <w:sz w:val="19"/>
+          <w:szCs w:val="19"/>
+        </w:rPr>
+        <w:t>digitos</w:t>
+      </w:r>
+      <w:proofErr w:type="spellEnd"/>
+      <w:r>
+        <w:rPr>
+          <w:rFonts w:ascii="Consolas" w:hAnsi="Consolas" w:cs="Consolas"/>
+          <w:sz w:val="19"/>
+          <w:szCs w:val="19"/>
+        </w:rPr>
+        <w:t xml:space="preserve"> </w:t>
       </w:r>
     </w:p>
     <w:p>
@@ -1024,6 +1066,7 @@
           <w:sz w:val="19"/>
           <w:szCs w:val="19"/>
         </w:rPr>
+        <w:lastRenderedPageBreak/>
         <w:t xml:space="preserve">PROCEDURE </w:t>
       </w:r>
       <w:proofErr w:type="spellStart"/>
@@ -1042,16 +1085,7 @@
           <w:sz w:val="19"/>
           <w:szCs w:val="19"/>
         </w:rPr>
-        <w:t xml:space="preserve"> traerá las especialidades con mas bonos de consulta usados, aquí se tomo en cuenta solo </w:t>
-      </w:r>
-      <w:r>
-        <w:rPr>
-          <w:rFonts w:ascii="Consolas" w:hAnsi="Consolas" w:cs="Consolas"/>
-          <w:sz w:val="19"/>
-          <w:szCs w:val="19"/>
-        </w:rPr>
-        <w:lastRenderedPageBreak/>
-        <w:t>los bonos que tiene asociado una consulta, se filtra que sean bonos de tipo consulta, utilizados y que la fecha de la consulta coincida con la fecha pedida</w:t>
+        <w:t xml:space="preserve"> traerá las especialidades con mas bonos de consulta usados, aquí se tomo en cuenta solo los bonos que tiene asociado una consulta, se filtra que sean bonos de tipo consulta, utilizados y que la fecha de la consulta coincida con la fecha pedida</w:t>
       </w:r>
     </w:p>
     <w:p>
@@ -1681,6 +1715,7 @@
           <w:sz w:val="19"/>
           <w:szCs w:val="19"/>
         </w:rPr>
+        <w:lastRenderedPageBreak/>
         <w:t>Notas:</w:t>
       </w:r>
     </w:p>

</xml_diff>